<commit_message>
Inheritance & it's types in Java
</commit_message>
<xml_diff>
--- a/docs/OPP-Java Note.docx
+++ b/docs/OPP-Java Note.docx
@@ -17,7 +17,7 @@
         <w:pStyle w:val="Heading1"/>
       </w:pPr>
       <w:r>
-        <w:t>Required Software:</w:t>
+        <w:t>Required Software</w:t>
       </w:r>
     </w:p>
     <w:p>
@@ -154,10 +154,332 @@
         <w:t xml:space="preserve"> Variable, Methods, Interfaces, Member class, Constructors</w:t>
       </w:r>
     </w:p>
+    <w:p/>
+    <w:p>
+      <w:pPr>
+        <w:pStyle w:val="Heading1"/>
+      </w:pPr>
+      <w:r>
+        <w:t>Inheritance</w:t>
+      </w:r>
+    </w:p>
     <w:p>
       <w:pPr>
         <w:pStyle w:val="ListParagraph"/>
-      </w:pPr>
+        <w:numPr>
+          <w:ilvl w:val="0"/>
+          <w:numId w:val="3"/>
+        </w:numPr>
+      </w:pPr>
+      <w:r>
+        <w:t>Is-A Relationship OR Parent-Child Relationship</w:t>
+      </w:r>
+    </w:p>
+    <w:p>
+      <w:pPr>
+        <w:pStyle w:val="ListParagraph"/>
+        <w:numPr>
+          <w:ilvl w:val="0"/>
+          <w:numId w:val="3"/>
+        </w:numPr>
+      </w:pPr>
+      <w:r>
+        <w:t>Super Class, Parent Class, Base Class – Sub Class, Child Class, Derived Class.</w:t>
+      </w:r>
+    </w:p>
+    <w:p>
+      <w:pPr>
+        <w:pStyle w:val="ListParagraph"/>
+        <w:numPr>
+          <w:ilvl w:val="0"/>
+          <w:numId w:val="3"/>
+        </w:numPr>
+      </w:pPr>
+      <w:r>
+        <w:t>Parent reference can be used to hold child object(known as Polymorphism) and can’t call child specific methods, but child reference cannot  be used to hold parent objec</w:t>
+      </w:r>
+      <w:r>
+        <w:t>t</w:t>
+      </w:r>
+    </w:p>
+    <w:p>
+      <w:pPr>
+        <w:pStyle w:val="ListParagraph"/>
+        <w:numPr>
+          <w:ilvl w:val="0"/>
+          <w:numId w:val="3"/>
+        </w:numPr>
+      </w:pPr>
+      <w:r>
+        <w:t>Every Class in Java is Child of Object class</w:t>
+      </w:r>
+    </w:p>
+    <w:p>
+      <w:pPr>
+        <w:pStyle w:val="Heading2"/>
+      </w:pPr>
+      <w:r>
+        <w:t>Need of Inheritance</w:t>
+      </w:r>
+    </w:p>
+    <w:p>
+      <w:pPr>
+        <w:pStyle w:val="ListParagraph"/>
+        <w:numPr>
+          <w:ilvl w:val="0"/>
+          <w:numId w:val="4"/>
+        </w:numPr>
+      </w:pPr>
+      <w:r>
+        <w:t>Re usability  and Simplicity</w:t>
+      </w:r>
+    </w:p>
+    <w:p/>
+    <w:p>
+      <w:r>
+        <w:rPr>
+          <w:noProof/>
+        </w:rPr>
+        <w:drawing>
+          <wp:inline distT="0" distB="0" distL="0" distR="0" wp14:anchorId="3C255C9D" wp14:editId="2DE50BCD">
+            <wp:extent cx="4959350" cy="2789634"/>
+            <wp:effectExtent l="0" t="0" r="0" b="0"/>
+            <wp:docPr id="1" name="Picture 1"/>
+            <wp:cNvGraphicFramePr>
+              <a:graphicFrameLocks xmlns:a="http://schemas.openxmlformats.org/drawingml/2006/main" noChangeAspect="1"/>
+            </wp:cNvGraphicFramePr>
+            <a:graphic xmlns:a="http://schemas.openxmlformats.org/drawingml/2006/main">
+              <a:graphicData uri="http://schemas.openxmlformats.org/drawingml/2006/picture">
+                <pic:pic xmlns:pic="http://schemas.openxmlformats.org/drawingml/2006/picture">
+                  <pic:nvPicPr>
+                    <pic:cNvPr id="0" name="Picture 1"/>
+                    <pic:cNvPicPr>
+                      <a:picLocks noChangeAspect="1" noChangeArrowheads="1"/>
+                    </pic:cNvPicPr>
+                  </pic:nvPicPr>
+                  <pic:blipFill>
+                    <a:blip r:embed="rId8" cstate="print">
+                      <a:extLst>
+                        <a:ext uri="{28A0092B-C50C-407E-A947-70E740481C1C}">
+                          <a14:useLocalDpi xmlns:a14="http://schemas.microsoft.com/office/drawing/2010/main" val="0"/>
+                        </a:ext>
+                      </a:extLst>
+                    </a:blip>
+                    <a:srcRect/>
+                    <a:stretch>
+                      <a:fillRect/>
+                    </a:stretch>
+                  </pic:blipFill>
+                  <pic:spPr bwMode="auto">
+                    <a:xfrm>
+                      <a:off x="0" y="0"/>
+                      <a:ext cx="4963182" cy="2791790"/>
+                    </a:xfrm>
+                    <a:prstGeom prst="rect">
+                      <a:avLst/>
+                    </a:prstGeom>
+                    <a:noFill/>
+                    <a:ln>
+                      <a:noFill/>
+                    </a:ln>
+                  </pic:spPr>
+                </pic:pic>
+              </a:graphicData>
+            </a:graphic>
+          </wp:inline>
+        </w:drawing>
+      </w:r>
+    </w:p>
+    <w:p>
+      <w:pPr>
+        <w:pStyle w:val="Heading2"/>
+      </w:pPr>
+      <w:r>
+        <w:lastRenderedPageBreak/>
+        <w:t>Types of Inheritance</w:t>
+      </w:r>
+    </w:p>
+    <w:p>
+      <w:pPr>
+        <w:pStyle w:val="ListParagraph"/>
+        <w:numPr>
+          <w:ilvl w:val="0"/>
+          <w:numId w:val="5"/>
+        </w:numPr>
+      </w:pPr>
+      <w:r>
+        <w:rPr>
+          <w:b/>
+          <w:bCs/>
+        </w:rPr>
+        <w:t>Single Inheritance</w:t>
+      </w:r>
+      <w:r>
+        <w:t>: One class inherit only by one class</w:t>
+      </w:r>
+    </w:p>
+    <w:p>
+      <w:pPr>
+        <w:pStyle w:val="ListParagraph"/>
+        <w:numPr>
+          <w:ilvl w:val="0"/>
+          <w:numId w:val="5"/>
+        </w:numPr>
+      </w:pPr>
+      <w:r>
+        <w:rPr>
+          <w:b/>
+          <w:bCs/>
+        </w:rPr>
+        <w:t xml:space="preserve">Hierarchical </w:t>
+      </w:r>
+      <w:r>
+        <w:rPr>
+          <w:b/>
+          <w:bCs/>
+        </w:rPr>
+        <w:t>Inheritance</w:t>
+      </w:r>
+      <w:r>
+        <w:t>: One class inherit</w:t>
+      </w:r>
+      <w:r>
+        <w:t>ed by</w:t>
+      </w:r>
+      <w:r>
+        <w:t xml:space="preserve"> two or more classes</w:t>
+      </w:r>
+    </w:p>
+    <w:p>
+      <w:pPr>
+        <w:pStyle w:val="ListParagraph"/>
+        <w:numPr>
+          <w:ilvl w:val="0"/>
+          <w:numId w:val="5"/>
+        </w:numPr>
+      </w:pPr>
+      <w:r>
+        <w:rPr>
+          <w:b/>
+          <w:bCs/>
+        </w:rPr>
+        <w:t xml:space="preserve">Multilevel </w:t>
+      </w:r>
+      <w:r>
+        <w:rPr>
+          <w:b/>
+          <w:bCs/>
+        </w:rPr>
+        <w:t>Inheritance</w:t>
+      </w:r>
+      <w:r>
+        <w:t>: One class inherit another class which is also inherit from third class</w:t>
+      </w:r>
+    </w:p>
+    <w:p>
+      <w:pPr>
+        <w:pStyle w:val="ListParagraph"/>
+        <w:numPr>
+          <w:ilvl w:val="0"/>
+          <w:numId w:val="5"/>
+        </w:numPr>
+      </w:pPr>
+      <w:r>
+        <w:rPr>
+          <w:b/>
+          <w:bCs/>
+        </w:rPr>
+        <w:t xml:space="preserve">Multiple </w:t>
+      </w:r>
+      <w:r>
+        <w:rPr>
+          <w:b/>
+          <w:bCs/>
+        </w:rPr>
+        <w:t>Inheritance</w:t>
+      </w:r>
+      <w:r>
+        <w:t>: One class inherit from two or more class [</w:t>
+      </w:r>
+      <w:r>
+        <w:rPr>
+          <w:b/>
+          <w:bCs/>
+          <w:color w:val="FF0000"/>
+        </w:rPr>
+        <w:t>Not supported in Java</w:t>
+      </w:r>
+      <w:r>
+        <w:t>]</w:t>
+      </w:r>
+    </w:p>
+    <w:p>
+      <w:pPr>
+        <w:pStyle w:val="ListParagraph"/>
+        <w:numPr>
+          <w:ilvl w:val="0"/>
+          <w:numId w:val="5"/>
+        </w:numPr>
+      </w:pPr>
+      <w:r>
+        <w:rPr>
+          <w:b/>
+          <w:bCs/>
+        </w:rPr>
+        <w:t xml:space="preserve">Hybrid </w:t>
+      </w:r>
+      <w:r>
+        <w:rPr>
+          <w:b/>
+          <w:bCs/>
+        </w:rPr>
+        <w:t>Inheritance</w:t>
+      </w:r>
+      <w:r>
+        <w:t>: Combination of above Inheritance types</w:t>
+      </w:r>
+    </w:p>
+    <w:p/>
+    <w:p>
+      <w:pPr>
+        <w:rPr>
+          <w:b/>
+          <w:bCs/>
+        </w:rPr>
+      </w:pPr>
+      <w:r>
+        <w:rPr>
+          <w:b/>
+          <w:bCs/>
+        </w:rPr>
+        <w:t>Has-A Relationship</w:t>
+      </w:r>
+    </w:p>
+    <w:p>
+      <w:pPr>
+        <w:rPr>
+          <w:b/>
+          <w:bCs/>
+        </w:rPr>
+      </w:pPr>
+      <w:r>
+        <w:rPr>
+          <w:b/>
+          <w:bCs/>
+        </w:rPr>
+        <w:t>Composition  &amp; Aggregation:</w:t>
+      </w:r>
+    </w:p>
+    <w:p>
+      <w:r>
+        <w:t xml:space="preserve">In Composition Container &amp; Contained Object strongly associated, And in Aggregation </w:t>
+      </w:r>
+      <w:r>
+        <w:t>Container &amp; Contained Object</w:t>
+      </w:r>
+      <w:r>
+        <w:t xml:space="preserve"> weakly/loosely associated.</w:t>
+      </w:r>
     </w:p>
     <w:sectPr>
       <w:pgSz w:w="12240" w:h="15840"/>
@@ -398,6 +720,119 @@
     </w:lvl>
   </w:abstractNum>
   <w:abstractNum w:abstractNumId="2" w15:restartNumberingAfterBreak="0">
+    <w:nsid w:val="48650F2E"/>
+    <w:multiLevelType w:val="hybridMultilevel"/>
+    <w:tmpl w:val="077465B2"/>
+    <w:lvl w:ilvl="0" w:tplc="0409000B">
+      <w:start w:val="1"/>
+      <w:numFmt w:val="bullet"/>
+      <w:lvlText w:val=""/>
+      <w:lvlJc w:val="left"/>
+      <w:pPr>
+        <w:ind w:left="720" w:hanging="360"/>
+      </w:pPr>
+      <w:rPr>
+        <w:rFonts w:ascii="Wingdings" w:hAnsi="Wingdings" w:hint="default"/>
+      </w:rPr>
+    </w:lvl>
+    <w:lvl w:ilvl="1" w:tplc="04090003" w:tentative="1">
+      <w:start w:val="1"/>
+      <w:numFmt w:val="bullet"/>
+      <w:lvlText w:val="o"/>
+      <w:lvlJc w:val="left"/>
+      <w:pPr>
+        <w:ind w:left="1440" w:hanging="360"/>
+      </w:pPr>
+      <w:rPr>
+        <w:rFonts w:ascii="Courier New" w:hAnsi="Courier New" w:cs="Courier New" w:hint="default"/>
+      </w:rPr>
+    </w:lvl>
+    <w:lvl w:ilvl="2" w:tplc="04090005" w:tentative="1">
+      <w:start w:val="1"/>
+      <w:numFmt w:val="bullet"/>
+      <w:lvlText w:val=""/>
+      <w:lvlJc w:val="left"/>
+      <w:pPr>
+        <w:ind w:left="2160" w:hanging="360"/>
+      </w:pPr>
+      <w:rPr>
+        <w:rFonts w:ascii="Wingdings" w:hAnsi="Wingdings" w:hint="default"/>
+      </w:rPr>
+    </w:lvl>
+    <w:lvl w:ilvl="3" w:tplc="04090001" w:tentative="1">
+      <w:start w:val="1"/>
+      <w:numFmt w:val="bullet"/>
+      <w:lvlText w:val=""/>
+      <w:lvlJc w:val="left"/>
+      <w:pPr>
+        <w:ind w:left="2880" w:hanging="360"/>
+      </w:pPr>
+      <w:rPr>
+        <w:rFonts w:ascii="Symbol" w:hAnsi="Symbol" w:hint="default"/>
+      </w:rPr>
+    </w:lvl>
+    <w:lvl w:ilvl="4" w:tplc="04090003" w:tentative="1">
+      <w:start w:val="1"/>
+      <w:numFmt w:val="bullet"/>
+      <w:lvlText w:val="o"/>
+      <w:lvlJc w:val="left"/>
+      <w:pPr>
+        <w:ind w:left="3600" w:hanging="360"/>
+      </w:pPr>
+      <w:rPr>
+        <w:rFonts w:ascii="Courier New" w:hAnsi="Courier New" w:cs="Courier New" w:hint="default"/>
+      </w:rPr>
+    </w:lvl>
+    <w:lvl w:ilvl="5" w:tplc="04090005" w:tentative="1">
+      <w:start w:val="1"/>
+      <w:numFmt w:val="bullet"/>
+      <w:lvlText w:val=""/>
+      <w:lvlJc w:val="left"/>
+      <w:pPr>
+        <w:ind w:left="4320" w:hanging="360"/>
+      </w:pPr>
+      <w:rPr>
+        <w:rFonts w:ascii="Wingdings" w:hAnsi="Wingdings" w:hint="default"/>
+      </w:rPr>
+    </w:lvl>
+    <w:lvl w:ilvl="6" w:tplc="04090001" w:tentative="1">
+      <w:start w:val="1"/>
+      <w:numFmt w:val="bullet"/>
+      <w:lvlText w:val=""/>
+      <w:lvlJc w:val="left"/>
+      <w:pPr>
+        <w:ind w:left="5040" w:hanging="360"/>
+      </w:pPr>
+      <w:rPr>
+        <w:rFonts w:ascii="Symbol" w:hAnsi="Symbol" w:hint="default"/>
+      </w:rPr>
+    </w:lvl>
+    <w:lvl w:ilvl="7" w:tplc="04090003" w:tentative="1">
+      <w:start w:val="1"/>
+      <w:numFmt w:val="bullet"/>
+      <w:lvlText w:val="o"/>
+      <w:lvlJc w:val="left"/>
+      <w:pPr>
+        <w:ind w:left="5760" w:hanging="360"/>
+      </w:pPr>
+      <w:rPr>
+        <w:rFonts w:ascii="Courier New" w:hAnsi="Courier New" w:cs="Courier New" w:hint="default"/>
+      </w:rPr>
+    </w:lvl>
+    <w:lvl w:ilvl="8" w:tplc="04090005" w:tentative="1">
+      <w:start w:val="1"/>
+      <w:numFmt w:val="bullet"/>
+      <w:lvlText w:val=""/>
+      <w:lvlJc w:val="left"/>
+      <w:pPr>
+        <w:ind w:left="6480" w:hanging="360"/>
+      </w:pPr>
+      <w:rPr>
+        <w:rFonts w:ascii="Wingdings" w:hAnsi="Wingdings" w:hint="default"/>
+      </w:rPr>
+    </w:lvl>
+  </w:abstractNum>
+  <w:abstractNum w:abstractNumId="3" w15:restartNumberingAfterBreak="0">
     <w:nsid w:val="656D4AE5"/>
     <w:multiLevelType w:val="hybridMultilevel"/>
     <w:tmpl w:val="12EEA4DC"/>
@@ -510,14 +945,106 @@
       </w:rPr>
     </w:lvl>
   </w:abstractNum>
+  <w:abstractNum w:abstractNumId="4" w15:restartNumberingAfterBreak="0">
+    <w:nsid w:val="786635AE"/>
+    <w:multiLevelType w:val="hybridMultilevel"/>
+    <w:tmpl w:val="264C7F00"/>
+    <w:lvl w:ilvl="0" w:tplc="0409000F">
+      <w:start w:val="1"/>
+      <w:numFmt w:val="decimal"/>
+      <w:lvlText w:val="%1."/>
+      <w:lvlJc w:val="left"/>
+      <w:pPr>
+        <w:ind w:left="720" w:hanging="360"/>
+      </w:pPr>
+    </w:lvl>
+    <w:lvl w:ilvl="1" w:tplc="04090019" w:tentative="1">
+      <w:start w:val="1"/>
+      <w:numFmt w:val="lowerLetter"/>
+      <w:lvlText w:val="%2."/>
+      <w:lvlJc w:val="left"/>
+      <w:pPr>
+        <w:ind w:left="1440" w:hanging="360"/>
+      </w:pPr>
+    </w:lvl>
+    <w:lvl w:ilvl="2" w:tplc="0409001B" w:tentative="1">
+      <w:start w:val="1"/>
+      <w:numFmt w:val="lowerRoman"/>
+      <w:lvlText w:val="%3."/>
+      <w:lvlJc w:val="right"/>
+      <w:pPr>
+        <w:ind w:left="2160" w:hanging="180"/>
+      </w:pPr>
+    </w:lvl>
+    <w:lvl w:ilvl="3" w:tplc="0409000F" w:tentative="1">
+      <w:start w:val="1"/>
+      <w:numFmt w:val="decimal"/>
+      <w:lvlText w:val="%4."/>
+      <w:lvlJc w:val="left"/>
+      <w:pPr>
+        <w:ind w:left="2880" w:hanging="360"/>
+      </w:pPr>
+    </w:lvl>
+    <w:lvl w:ilvl="4" w:tplc="04090019" w:tentative="1">
+      <w:start w:val="1"/>
+      <w:numFmt w:val="lowerLetter"/>
+      <w:lvlText w:val="%5."/>
+      <w:lvlJc w:val="left"/>
+      <w:pPr>
+        <w:ind w:left="3600" w:hanging="360"/>
+      </w:pPr>
+    </w:lvl>
+    <w:lvl w:ilvl="5" w:tplc="0409001B" w:tentative="1">
+      <w:start w:val="1"/>
+      <w:numFmt w:val="lowerRoman"/>
+      <w:lvlText w:val="%6."/>
+      <w:lvlJc w:val="right"/>
+      <w:pPr>
+        <w:ind w:left="4320" w:hanging="180"/>
+      </w:pPr>
+    </w:lvl>
+    <w:lvl w:ilvl="6" w:tplc="0409000F" w:tentative="1">
+      <w:start w:val="1"/>
+      <w:numFmt w:val="decimal"/>
+      <w:lvlText w:val="%7."/>
+      <w:lvlJc w:val="left"/>
+      <w:pPr>
+        <w:ind w:left="5040" w:hanging="360"/>
+      </w:pPr>
+    </w:lvl>
+    <w:lvl w:ilvl="7" w:tplc="04090019" w:tentative="1">
+      <w:start w:val="1"/>
+      <w:numFmt w:val="lowerLetter"/>
+      <w:lvlText w:val="%8."/>
+      <w:lvlJc w:val="left"/>
+      <w:pPr>
+        <w:ind w:left="5760" w:hanging="360"/>
+      </w:pPr>
+    </w:lvl>
+    <w:lvl w:ilvl="8" w:tplc="0409001B" w:tentative="1">
+      <w:start w:val="1"/>
+      <w:numFmt w:val="lowerRoman"/>
+      <w:lvlText w:val="%9."/>
+      <w:lvlJc w:val="right"/>
+      <w:pPr>
+        <w:ind w:left="6480" w:hanging="180"/>
+      </w:pPr>
+    </w:lvl>
+  </w:abstractNum>
   <w:num w:numId="1">
-    <w:abstractNumId w:val="2"/>
+    <w:abstractNumId w:val="3"/>
   </w:num>
   <w:num w:numId="2">
     <w:abstractNumId w:val="1"/>
   </w:num>
   <w:num w:numId="3">
     <w:abstractNumId w:val="0"/>
+  </w:num>
+  <w:num w:numId="4">
+    <w:abstractNumId w:val="2"/>
+  </w:num>
+  <w:num w:numId="5">
+    <w:abstractNumId w:val="4"/>
   </w:num>
 </w:numbering>
 </file>
@@ -939,6 +1466,28 @@
       <w:szCs w:val="32"/>
     </w:rPr>
   </w:style>
+  <w:style w:type="paragraph" w:styleId="Heading2">
+    <w:name w:val="heading 2"/>
+    <w:basedOn w:val="Normal"/>
+    <w:next w:val="Normal"/>
+    <w:link w:val="Heading2Char"/>
+    <w:uiPriority w:val="9"/>
+    <w:unhideWhenUsed/>
+    <w:qFormat/>
+    <w:rsid w:val="00E43B1C"/>
+    <w:pPr>
+      <w:keepNext/>
+      <w:keepLines/>
+      <w:spacing w:before="40" w:after="0"/>
+      <w:outlineLvl w:val="1"/>
+    </w:pPr>
+    <w:rPr>
+      <w:rFonts w:asciiTheme="majorHAnsi" w:eastAsiaTheme="majorEastAsia" w:hAnsiTheme="majorHAnsi" w:cstheme="majorBidi"/>
+      <w:color w:val="2F5496" w:themeColor="accent1" w:themeShade="BF"/>
+      <w:sz w:val="26"/>
+      <w:szCs w:val="26"/>
+    </w:rPr>
+  </w:style>
   <w:style w:type="character" w:default="1" w:styleId="DefaultParagraphFont">
     <w:name w:val="Default Paragraph Font"/>
     <w:uiPriority w:val="1"/>
@@ -1045,6 +1594,19 @@
       <w:color w:val="2F5496" w:themeColor="accent1" w:themeShade="BF"/>
       <w:sz w:val="32"/>
       <w:szCs w:val="32"/>
+    </w:rPr>
+  </w:style>
+  <w:style w:type="character" w:customStyle="1" w:styleId="Heading2Char">
+    <w:name w:val="Heading 2 Char"/>
+    <w:basedOn w:val="DefaultParagraphFont"/>
+    <w:link w:val="Heading2"/>
+    <w:uiPriority w:val="9"/>
+    <w:rsid w:val="00E43B1C"/>
+    <w:rPr>
+      <w:rFonts w:asciiTheme="majorHAnsi" w:eastAsiaTheme="majorEastAsia" w:hAnsiTheme="majorHAnsi" w:cstheme="majorBidi"/>
+      <w:color w:val="2F5496" w:themeColor="accent1" w:themeShade="BF"/>
+      <w:sz w:val="26"/>
+      <w:szCs w:val="26"/>
     </w:rPr>
   </w:style>
 </w:styles>

</xml_diff>

<commit_message>
Adding Overloading in Java
</commit_message>
<xml_diff>
--- a/docs/OPP-Java Note.docx
+++ b/docs/OPP-Java Note.docx
@@ -331,14 +331,7 @@
           <w:b/>
           <w:bCs/>
         </w:rPr>
-        <w:t xml:space="preserve">Hierarchical </w:t>
-      </w:r>
-      <w:r>
-        <w:rPr>
-          <w:b/>
-          <w:bCs/>
-        </w:rPr>
-        <w:t>Inheritance</w:t>
+        <w:t>Hierarchical Inheritance</w:t>
       </w:r>
       <w:r>
         <w:t>: One class inherit</w:t>
@@ -363,14 +356,7 @@
           <w:b/>
           <w:bCs/>
         </w:rPr>
-        <w:t xml:space="preserve">Multilevel </w:t>
-      </w:r>
-      <w:r>
-        <w:rPr>
-          <w:b/>
-          <w:bCs/>
-        </w:rPr>
-        <w:t>Inheritance</w:t>
+        <w:t>Multilevel Inheritance</w:t>
       </w:r>
       <w:r>
         <w:t>: One class inherit another class which is also inherit from third class</w:t>
@@ -389,14 +375,7 @@
           <w:b/>
           <w:bCs/>
         </w:rPr>
-        <w:t xml:space="preserve">Multiple </w:t>
-      </w:r>
-      <w:r>
-        <w:rPr>
-          <w:b/>
-          <w:bCs/>
-        </w:rPr>
-        <w:t>Inheritance</w:t>
+        <w:t>Multiple Inheritance</w:t>
       </w:r>
       <w:r>
         <w:t>: One class inherit from two or more class [</w:t>
@@ -426,14 +405,7 @@
           <w:b/>
           <w:bCs/>
         </w:rPr>
-        <w:t xml:space="preserve">Hybrid </w:t>
-      </w:r>
-      <w:r>
-        <w:rPr>
-          <w:b/>
-          <w:bCs/>
-        </w:rPr>
-        <w:t>Inheritance</w:t>
+        <w:t>Hybrid Inheritance</w:t>
       </w:r>
       <w:r>
         <w:t>: Combination of above Inheritance types</w:t>
@@ -472,15 +444,316 @@
     </w:p>
     <w:p>
       <w:r>
-        <w:t xml:space="preserve">In Composition Container &amp; Contained Object strongly associated, And in Aggregation </w:t>
-      </w:r>
-      <w:r>
-        <w:t>Container &amp; Contained Object</w:t>
-      </w:r>
-      <w:r>
-        <w:t xml:space="preserve"> weakly/loosely associated.</w:t>
-      </w:r>
-    </w:p>
+        <w:t>In Composition Container &amp; Contained Object strongly associated, And in Aggregation Container &amp; Contained Object weakly/loosely associated.</w:t>
+      </w:r>
+    </w:p>
+    <w:p/>
+    <w:p>
+      <w:pPr>
+        <w:pStyle w:val="Heading1"/>
+      </w:pPr>
+      <w:r>
+        <w:t>Polymorphism</w:t>
+      </w:r>
+    </w:p>
+    <w:p>
+      <w:r>
+        <w:t>Two Types</w:t>
+      </w:r>
+    </w:p>
+    <w:p>
+      <w:pPr>
+        <w:pStyle w:val="ListParagraph"/>
+        <w:numPr>
+          <w:ilvl w:val="0"/>
+          <w:numId w:val="6"/>
+        </w:numPr>
+      </w:pPr>
+      <w:r>
+        <w:t xml:space="preserve">Compile time polymorphism/ static binding/ early binding. </w:t>
+      </w:r>
+      <w:proofErr w:type="spellStart"/>
+      <w:r>
+        <w:t>Eg.</w:t>
+      </w:r>
+      <w:proofErr w:type="spellEnd"/>
+      <w:r>
+        <w:t xml:space="preserve"> Overloading-Same name, different argument types.</w:t>
+      </w:r>
+    </w:p>
+    <w:p>
+      <w:pPr>
+        <w:pStyle w:val="ListParagraph"/>
+        <w:numPr>
+          <w:ilvl w:val="0"/>
+          <w:numId w:val="6"/>
+        </w:numPr>
+      </w:pPr>
+      <w:r>
+        <w:t>Runtime Polymorphism/ dynamic binding/ late binding. E.g. Overriding</w:t>
+      </w:r>
+    </w:p>
+    <w:p/>
+    <w:p>
+      <w:pPr>
+        <w:pStyle w:val="Heading2"/>
+      </w:pPr>
+      <w:r>
+        <w:t>Rules for Overloading</w:t>
+      </w:r>
+    </w:p>
+    <w:p>
+      <w:pPr>
+        <w:pStyle w:val="ListParagraph"/>
+        <w:numPr>
+          <w:ilvl w:val="0"/>
+          <w:numId w:val="7"/>
+        </w:numPr>
+      </w:pPr>
+      <w:r>
+        <w:t>Method can be overloaded by changing signature of methods</w:t>
+      </w:r>
+    </w:p>
+    <w:p>
+      <w:pPr>
+        <w:pStyle w:val="ListParagraph"/>
+        <w:numPr>
+          <w:ilvl w:val="0"/>
+          <w:numId w:val="7"/>
+        </w:numPr>
+      </w:pPr>
+      <w:r>
+        <w:t>Return type of methods is not part of  method signature , so just changing  the return type  will not overload  methods in java.</w:t>
+      </w:r>
+    </w:p>
+    <w:p>
+      <w:pPr>
+        <w:pStyle w:val="ListParagraph"/>
+        <w:numPr>
+          <w:ilvl w:val="0"/>
+          <w:numId w:val="7"/>
+        </w:numPr>
+      </w:pPr>
+      <w:r>
+        <w:t xml:space="preserve">Java performs </w:t>
+      </w:r>
+      <w:r>
+        <w:rPr>
+          <w:b/>
+          <w:bCs/>
+        </w:rPr>
+        <w:t>automatic promotion</w:t>
+      </w:r>
+      <w:r>
+        <w:t xml:space="preserve"> when it can’t find  a matching method</w:t>
+      </w:r>
+    </w:p>
+    <w:p>
+      <w:pPr>
+        <w:ind w:left="1440"/>
+        <w:rPr>
+          <w:color w:val="FF0000"/>
+        </w:rPr>
+      </w:pPr>
+      <w:r>
+        <w:t xml:space="preserve">Char  </w:t>
+      </w:r>
+      <w:r>
+        <w:sym w:font="Wingdings" w:char="F0E0"/>
+      </w:r>
+      <w:r>
+        <w:t xml:space="preserve"> int </w:t>
+      </w:r>
+      <w:r>
+        <w:sym w:font="Wingdings" w:char="F0E0"/>
+      </w:r>
+      <w:r>
+        <w:t xml:space="preserve"> long </w:t>
+      </w:r>
+      <w:r>
+        <w:sym w:font="Wingdings" w:char="F0E0"/>
+      </w:r>
+      <w:r>
+        <w:t xml:space="preserve"> float </w:t>
+      </w:r>
+      <w:r>
+        <w:sym w:font="Wingdings" w:char="F0E0"/>
+      </w:r>
+      <w:r>
+        <w:t xml:space="preserve"> double </w:t>
+      </w:r>
+      <w:r>
+        <w:sym w:font="Wingdings" w:char="F0E0"/>
+      </w:r>
+      <w:r>
+        <w:t xml:space="preserve"> </w:t>
+      </w:r>
+      <w:r>
+        <w:rPr>
+          <w:color w:val="FF0000"/>
+        </w:rPr>
+        <w:t xml:space="preserve">thrown </w:t>
+      </w:r>
+      <w:r>
+        <w:rPr>
+          <w:color w:val="FF0000"/>
+        </w:rPr>
+        <w:t xml:space="preserve">compile-time </w:t>
+      </w:r>
+      <w:r>
+        <w:rPr>
+          <w:color w:val="FF0000"/>
+        </w:rPr>
+        <w:t>error</w:t>
+      </w:r>
+    </w:p>
+    <w:p>
+      <w:pPr>
+        <w:ind w:left="1440"/>
+      </w:pPr>
+      <w:r>
+        <w:t xml:space="preserve">Byte </w:t>
+      </w:r>
+      <w:r>
+        <w:sym w:font="Wingdings" w:char="F0E0"/>
+      </w:r>
+      <w:r>
+        <w:t xml:space="preserve"> short </w:t>
+      </w:r>
+      <w:r>
+        <w:sym w:font="Wingdings" w:char="F0E0"/>
+      </w:r>
+      <w:r>
+        <w:t xml:space="preserve"> int </w:t>
+      </w:r>
+      <w:r>
+        <w:sym w:font="Wingdings" w:char="F0E0"/>
+      </w:r>
+      <w:r>
+        <w:t xml:space="preserve"> long </w:t>
+      </w:r>
+      <w:r>
+        <w:sym w:font="Wingdings" w:char="F0E0"/>
+      </w:r>
+      <w:r>
+        <w:t xml:space="preserve"> float </w:t>
+      </w:r>
+      <w:r>
+        <w:sym w:font="Wingdings" w:char="F0E0"/>
+      </w:r>
+      <w:r>
+        <w:t xml:space="preserve"> double </w:t>
+      </w:r>
+      <w:r>
+        <w:sym w:font="Wingdings" w:char="F0E0"/>
+      </w:r>
+      <w:r>
+        <w:t xml:space="preserve"> </w:t>
+      </w:r>
+      <w:r>
+        <w:rPr>
+          <w:color w:val="FF0000"/>
+        </w:rPr>
+        <w:t>thrown compile-time  error</w:t>
+      </w:r>
+    </w:p>
+    <w:p>
+      <w:pPr>
+        <w:pStyle w:val="ListParagraph"/>
+        <w:numPr>
+          <w:ilvl w:val="0"/>
+          <w:numId w:val="9"/>
+        </w:numPr>
+      </w:pPr>
+      <w:r>
+        <w:t xml:space="preserve">While resolving overloaded methods  compiler will always give  </w:t>
+      </w:r>
+      <w:r>
+        <w:t>precedence</w:t>
+      </w:r>
+      <w:r>
+        <w:t xml:space="preserve"> for child  type argument , then it will check for parent type argument</w:t>
+      </w:r>
+    </w:p>
+    <w:p>
+      <w:pPr>
+        <w:ind w:left="1440"/>
+      </w:pPr>
+      <w:r>
+        <w:t xml:space="preserve">String </w:t>
+      </w:r>
+      <w:r>
+        <w:sym w:font="Wingdings" w:char="F0E0"/>
+      </w:r>
+      <w:r>
+        <w:t xml:space="preserve"> Object</w:t>
+      </w:r>
+    </w:p>
+    <w:p/>
+    <w:p>
+      <w:pPr>
+        <w:pStyle w:val="ListParagraph"/>
+        <w:numPr>
+          <w:ilvl w:val="0"/>
+          <w:numId w:val="9"/>
+        </w:numPr>
+      </w:pPr>
+      <w:r>
+        <w:t>While resolving overloaded methods, if 2 parameters are at same level then there will be  compile time error</w:t>
+      </w:r>
+    </w:p>
+    <w:p>
+      <w:pPr>
+        <w:pStyle w:val="ListParagraph"/>
+      </w:pPr>
+      <w:r>
+        <w:t xml:space="preserve">String and </w:t>
+      </w:r>
+      <w:proofErr w:type="spellStart"/>
+      <w:r>
+        <w:t>StringBuffer</w:t>
+      </w:r>
+      <w:proofErr w:type="spellEnd"/>
+      <w:r>
+        <w:t xml:space="preserve"> are at same level. If ‘null’ is pass, it can be both so ambiguous argument</w:t>
+      </w:r>
+    </w:p>
+    <w:p>
+      <w:pPr>
+        <w:pStyle w:val="ListParagraph"/>
+        <w:numPr>
+          <w:ilvl w:val="0"/>
+          <w:numId w:val="9"/>
+        </w:numPr>
+      </w:pPr>
+      <w:r>
+        <w:t>In overloading, methods resolution always take care by compiler base on reference type.</w:t>
+      </w:r>
+    </w:p>
+    <w:p>
+      <w:pPr>
+        <w:pStyle w:val="ListParagraph"/>
+        <w:numPr>
+          <w:ilvl w:val="0"/>
+          <w:numId w:val="9"/>
+        </w:numPr>
+      </w:pPr>
+      <w:r>
+        <w:t>Var-argument methods will get least priority. i.e. If no other method matched then only var -</w:t>
+      </w:r>
+      <w:proofErr w:type="spellStart"/>
+      <w:r>
+        <w:t>arg</w:t>
+      </w:r>
+      <w:proofErr w:type="spellEnd"/>
+      <w:r>
+        <w:t xml:space="preserve"> method will get  change</w:t>
+      </w:r>
+      <w:r>
+        <w:t xml:space="preserve"> (e.g. int … marks)</w:t>
+      </w:r>
+    </w:p>
+    <w:p/>
     <w:sectPr>
       <w:pgSz w:w="12240" w:h="15840"/>
       <w:pgMar w:top="1440" w:right="1440" w:bottom="1440" w:left="1440" w:header="720" w:footer="720" w:gutter="0"/>
@@ -494,6 +767,119 @@
 <file path=word/numbering.xml><?xml version="1.0" encoding="utf-8"?>
 <w:numbering xmlns:wpc="http://schemas.microsoft.com/office/word/2010/wordprocessingCanvas" xmlns:cx="http://schemas.microsoft.com/office/drawing/2014/chartex" xmlns:cx1="http://schemas.microsoft.com/office/drawing/2015/9/8/chartex" xmlns:cx2="http://schemas.microsoft.com/office/drawing/2015/10/21/chartex" xmlns:cx3="http://schemas.microsoft.com/office/drawing/2016/5/9/chartex" xmlns:cx4="http://schemas.microsoft.com/office/drawing/2016/5/10/chartex" xmlns:cx5="http://schemas.microsoft.com/office/drawing/2016/5/11/chartex" xmlns:cx6="http://schemas.microsoft.com/office/drawing/2016/5/12/chartex" xmlns:cx7="http://schemas.microsoft.com/office/drawing/2016/5/13/chartex" xmlns:cx8="http://schemas.microsoft.com/office/drawing/2016/5/14/chartex" xmlns:mc="http://schemas.openxmlformats.org/markup-compatibility/2006" xmlns:aink="http://schemas.microsoft.com/office/drawing/2016/ink" xmlns:am3d="http://schemas.microsoft.com/office/drawing/2017/model3d" xmlns:o="urn:schemas-microsoft-com:office:office" xmlns:r="http://schemas.openxmlformats.org/officeDocument/2006/relationships" xmlns:m="http://schemas.openxmlformats.org/officeDocument/2006/math" xmlns:v="urn:schemas-microsoft-com:vml" xmlns:wp14="http://schemas.microsoft.com/office/word/2010/wordprocessingDrawing" xmlns:wp="http://schemas.openxmlformats.org/drawingml/2006/wordprocessingDrawing" xmlns:w10="urn:schemas-microsoft-com:office:word" xmlns:w="http://schemas.openxmlformats.org/wordprocessingml/2006/main" xmlns:w14="http://schemas.microsoft.com/office/word/2010/wordml" xmlns:w15="http://schemas.microsoft.com/office/word/2012/wordml" xmlns:w16cex="http://schemas.microsoft.com/office/word/2018/wordml/cex" xmlns:w16cid="http://schemas.microsoft.com/office/word/2016/wordml/cid" xmlns:w16="http://schemas.microsoft.com/office/word/2018/wordml" xmlns:w16se="http://schemas.microsoft.com/office/word/2015/wordml/symex" xmlns:wpg="http://schemas.microsoft.com/office/word/2010/wordprocessingGroup" xmlns:wpi="http://schemas.microsoft.com/office/word/2010/wordprocessingInk" xmlns:wne="http://schemas.microsoft.com/office/word/2006/wordml" xmlns:wps="http://schemas.microsoft.com/office/word/2010/wordprocessingShape" mc:Ignorable="w14 w15 w16se w16cid w16 w16cex wp14">
   <w:abstractNum w:abstractNumId="0" w15:restartNumberingAfterBreak="0">
+    <w:nsid w:val="153F351A"/>
+    <w:multiLevelType w:val="hybridMultilevel"/>
+    <w:tmpl w:val="B0C038D0"/>
+    <w:lvl w:ilvl="0" w:tplc="0409000D">
+      <w:start w:val="1"/>
+      <w:numFmt w:val="bullet"/>
+      <w:lvlText w:val=""/>
+      <w:lvlJc w:val="left"/>
+      <w:pPr>
+        <w:ind w:left="720" w:hanging="360"/>
+      </w:pPr>
+      <w:rPr>
+        <w:rFonts w:ascii="Wingdings" w:hAnsi="Wingdings" w:hint="default"/>
+      </w:rPr>
+    </w:lvl>
+    <w:lvl w:ilvl="1" w:tplc="04090003">
+      <w:start w:val="1"/>
+      <w:numFmt w:val="bullet"/>
+      <w:lvlText w:val="o"/>
+      <w:lvlJc w:val="left"/>
+      <w:pPr>
+        <w:ind w:left="1440" w:hanging="360"/>
+      </w:pPr>
+      <w:rPr>
+        <w:rFonts w:ascii="Courier New" w:hAnsi="Courier New" w:cs="Courier New" w:hint="default"/>
+      </w:rPr>
+    </w:lvl>
+    <w:lvl w:ilvl="2" w:tplc="04090005" w:tentative="1">
+      <w:start w:val="1"/>
+      <w:numFmt w:val="bullet"/>
+      <w:lvlText w:val=""/>
+      <w:lvlJc w:val="left"/>
+      <w:pPr>
+        <w:ind w:left="2160" w:hanging="360"/>
+      </w:pPr>
+      <w:rPr>
+        <w:rFonts w:ascii="Wingdings" w:hAnsi="Wingdings" w:hint="default"/>
+      </w:rPr>
+    </w:lvl>
+    <w:lvl w:ilvl="3" w:tplc="04090001" w:tentative="1">
+      <w:start w:val="1"/>
+      <w:numFmt w:val="bullet"/>
+      <w:lvlText w:val=""/>
+      <w:lvlJc w:val="left"/>
+      <w:pPr>
+        <w:ind w:left="2880" w:hanging="360"/>
+      </w:pPr>
+      <w:rPr>
+        <w:rFonts w:ascii="Symbol" w:hAnsi="Symbol" w:hint="default"/>
+      </w:rPr>
+    </w:lvl>
+    <w:lvl w:ilvl="4" w:tplc="04090003" w:tentative="1">
+      <w:start w:val="1"/>
+      <w:numFmt w:val="bullet"/>
+      <w:lvlText w:val="o"/>
+      <w:lvlJc w:val="left"/>
+      <w:pPr>
+        <w:ind w:left="3600" w:hanging="360"/>
+      </w:pPr>
+      <w:rPr>
+        <w:rFonts w:ascii="Courier New" w:hAnsi="Courier New" w:cs="Courier New" w:hint="default"/>
+      </w:rPr>
+    </w:lvl>
+    <w:lvl w:ilvl="5" w:tplc="04090005" w:tentative="1">
+      <w:start w:val="1"/>
+      <w:numFmt w:val="bullet"/>
+      <w:lvlText w:val=""/>
+      <w:lvlJc w:val="left"/>
+      <w:pPr>
+        <w:ind w:left="4320" w:hanging="360"/>
+      </w:pPr>
+      <w:rPr>
+        <w:rFonts w:ascii="Wingdings" w:hAnsi="Wingdings" w:hint="default"/>
+      </w:rPr>
+    </w:lvl>
+    <w:lvl w:ilvl="6" w:tplc="04090001" w:tentative="1">
+      <w:start w:val="1"/>
+      <w:numFmt w:val="bullet"/>
+      <w:lvlText w:val=""/>
+      <w:lvlJc w:val="left"/>
+      <w:pPr>
+        <w:ind w:left="5040" w:hanging="360"/>
+      </w:pPr>
+      <w:rPr>
+        <w:rFonts w:ascii="Symbol" w:hAnsi="Symbol" w:hint="default"/>
+      </w:rPr>
+    </w:lvl>
+    <w:lvl w:ilvl="7" w:tplc="04090003" w:tentative="1">
+      <w:start w:val="1"/>
+      <w:numFmt w:val="bullet"/>
+      <w:lvlText w:val="o"/>
+      <w:lvlJc w:val="left"/>
+      <w:pPr>
+        <w:ind w:left="5760" w:hanging="360"/>
+      </w:pPr>
+      <w:rPr>
+        <w:rFonts w:ascii="Courier New" w:hAnsi="Courier New" w:cs="Courier New" w:hint="default"/>
+      </w:rPr>
+    </w:lvl>
+    <w:lvl w:ilvl="8" w:tplc="04090005" w:tentative="1">
+      <w:start w:val="1"/>
+      <w:numFmt w:val="bullet"/>
+      <w:lvlText w:val=""/>
+      <w:lvlJc w:val="left"/>
+      <w:pPr>
+        <w:ind w:left="6480" w:hanging="360"/>
+      </w:pPr>
+      <w:rPr>
+        <w:rFonts w:ascii="Wingdings" w:hAnsi="Wingdings" w:hint="default"/>
+      </w:rPr>
+    </w:lvl>
+  </w:abstractNum>
+  <w:abstractNum w:abstractNumId="1" w15:restartNumberingAfterBreak="0">
     <w:nsid w:val="1A7D57FC"/>
     <w:multiLevelType w:val="hybridMultilevel"/>
     <w:tmpl w:val="37A2CBCA"/>
@@ -606,7 +992,7 @@
       </w:rPr>
     </w:lvl>
   </w:abstractNum>
-  <w:abstractNum w:abstractNumId="1" w15:restartNumberingAfterBreak="0">
+  <w:abstractNum w:abstractNumId="2" w15:restartNumberingAfterBreak="0">
     <w:nsid w:val="38CA67E2"/>
     <w:multiLevelType w:val="hybridMultilevel"/>
     <w:tmpl w:val="3ED006E0"/>
@@ -719,7 +1105,7 @@
       </w:rPr>
     </w:lvl>
   </w:abstractNum>
-  <w:abstractNum w:abstractNumId="2" w15:restartNumberingAfterBreak="0">
+  <w:abstractNum w:abstractNumId="3" w15:restartNumberingAfterBreak="0">
     <w:nsid w:val="48650F2E"/>
     <w:multiLevelType w:val="hybridMultilevel"/>
     <w:tmpl w:val="077465B2"/>
@@ -832,7 +1218,120 @@
       </w:rPr>
     </w:lvl>
   </w:abstractNum>
-  <w:abstractNum w:abstractNumId="3" w15:restartNumberingAfterBreak="0">
+  <w:abstractNum w:abstractNumId="4" w15:restartNumberingAfterBreak="0">
+    <w:nsid w:val="54516DAE"/>
+    <w:multiLevelType w:val="hybridMultilevel"/>
+    <w:tmpl w:val="F9FCF9AA"/>
+    <w:lvl w:ilvl="0" w:tplc="0409000D">
+      <w:start w:val="1"/>
+      <w:numFmt w:val="bullet"/>
+      <w:lvlText w:val=""/>
+      <w:lvlJc w:val="left"/>
+      <w:pPr>
+        <w:ind w:left="360" w:hanging="360"/>
+      </w:pPr>
+      <w:rPr>
+        <w:rFonts w:ascii="Wingdings" w:hAnsi="Wingdings" w:hint="default"/>
+      </w:rPr>
+    </w:lvl>
+    <w:lvl w:ilvl="1" w:tplc="04090003" w:tentative="1">
+      <w:start w:val="1"/>
+      <w:numFmt w:val="bullet"/>
+      <w:lvlText w:val="o"/>
+      <w:lvlJc w:val="left"/>
+      <w:pPr>
+        <w:ind w:left="1080" w:hanging="360"/>
+      </w:pPr>
+      <w:rPr>
+        <w:rFonts w:ascii="Courier New" w:hAnsi="Courier New" w:cs="Courier New" w:hint="default"/>
+      </w:rPr>
+    </w:lvl>
+    <w:lvl w:ilvl="2" w:tplc="04090005" w:tentative="1">
+      <w:start w:val="1"/>
+      <w:numFmt w:val="bullet"/>
+      <w:lvlText w:val=""/>
+      <w:lvlJc w:val="left"/>
+      <w:pPr>
+        <w:ind w:left="1800" w:hanging="360"/>
+      </w:pPr>
+      <w:rPr>
+        <w:rFonts w:ascii="Wingdings" w:hAnsi="Wingdings" w:hint="default"/>
+      </w:rPr>
+    </w:lvl>
+    <w:lvl w:ilvl="3" w:tplc="04090001" w:tentative="1">
+      <w:start w:val="1"/>
+      <w:numFmt w:val="bullet"/>
+      <w:lvlText w:val=""/>
+      <w:lvlJc w:val="left"/>
+      <w:pPr>
+        <w:ind w:left="2520" w:hanging="360"/>
+      </w:pPr>
+      <w:rPr>
+        <w:rFonts w:ascii="Symbol" w:hAnsi="Symbol" w:hint="default"/>
+      </w:rPr>
+    </w:lvl>
+    <w:lvl w:ilvl="4" w:tplc="04090003" w:tentative="1">
+      <w:start w:val="1"/>
+      <w:numFmt w:val="bullet"/>
+      <w:lvlText w:val="o"/>
+      <w:lvlJc w:val="left"/>
+      <w:pPr>
+        <w:ind w:left="3240" w:hanging="360"/>
+      </w:pPr>
+      <w:rPr>
+        <w:rFonts w:ascii="Courier New" w:hAnsi="Courier New" w:cs="Courier New" w:hint="default"/>
+      </w:rPr>
+    </w:lvl>
+    <w:lvl w:ilvl="5" w:tplc="04090005" w:tentative="1">
+      <w:start w:val="1"/>
+      <w:numFmt w:val="bullet"/>
+      <w:lvlText w:val=""/>
+      <w:lvlJc w:val="left"/>
+      <w:pPr>
+        <w:ind w:left="3960" w:hanging="360"/>
+      </w:pPr>
+      <w:rPr>
+        <w:rFonts w:ascii="Wingdings" w:hAnsi="Wingdings" w:hint="default"/>
+      </w:rPr>
+    </w:lvl>
+    <w:lvl w:ilvl="6" w:tplc="04090001" w:tentative="1">
+      <w:start w:val="1"/>
+      <w:numFmt w:val="bullet"/>
+      <w:lvlText w:val=""/>
+      <w:lvlJc w:val="left"/>
+      <w:pPr>
+        <w:ind w:left="4680" w:hanging="360"/>
+      </w:pPr>
+      <w:rPr>
+        <w:rFonts w:ascii="Symbol" w:hAnsi="Symbol" w:hint="default"/>
+      </w:rPr>
+    </w:lvl>
+    <w:lvl w:ilvl="7" w:tplc="04090003" w:tentative="1">
+      <w:start w:val="1"/>
+      <w:numFmt w:val="bullet"/>
+      <w:lvlText w:val="o"/>
+      <w:lvlJc w:val="left"/>
+      <w:pPr>
+        <w:ind w:left="5400" w:hanging="360"/>
+      </w:pPr>
+      <w:rPr>
+        <w:rFonts w:ascii="Courier New" w:hAnsi="Courier New" w:cs="Courier New" w:hint="default"/>
+      </w:rPr>
+    </w:lvl>
+    <w:lvl w:ilvl="8" w:tplc="04090005" w:tentative="1">
+      <w:start w:val="1"/>
+      <w:numFmt w:val="bullet"/>
+      <w:lvlText w:val=""/>
+      <w:lvlJc w:val="left"/>
+      <w:pPr>
+        <w:ind w:left="6120" w:hanging="360"/>
+      </w:pPr>
+      <w:rPr>
+        <w:rFonts w:ascii="Wingdings" w:hAnsi="Wingdings" w:hint="default"/>
+      </w:rPr>
+    </w:lvl>
+  </w:abstractNum>
+  <w:abstractNum w:abstractNumId="5" w15:restartNumberingAfterBreak="0">
     <w:nsid w:val="656D4AE5"/>
     <w:multiLevelType w:val="hybridMultilevel"/>
     <w:tmpl w:val="12EEA4DC"/>
@@ -945,7 +1444,120 @@
       </w:rPr>
     </w:lvl>
   </w:abstractNum>
-  <w:abstractNum w:abstractNumId="4" w15:restartNumberingAfterBreak="0">
+  <w:abstractNum w:abstractNumId="6" w15:restartNumberingAfterBreak="0">
+    <w:nsid w:val="74B46769"/>
+    <w:multiLevelType w:val="hybridMultilevel"/>
+    <w:tmpl w:val="58460FEA"/>
+    <w:lvl w:ilvl="0" w:tplc="0409000D">
+      <w:start w:val="1"/>
+      <w:numFmt w:val="bullet"/>
+      <w:lvlText w:val=""/>
+      <w:lvlJc w:val="left"/>
+      <w:pPr>
+        <w:ind w:left="720" w:hanging="360"/>
+      </w:pPr>
+      <w:rPr>
+        <w:rFonts w:ascii="Wingdings" w:hAnsi="Wingdings" w:hint="default"/>
+      </w:rPr>
+    </w:lvl>
+    <w:lvl w:ilvl="1" w:tplc="04090003" w:tentative="1">
+      <w:start w:val="1"/>
+      <w:numFmt w:val="bullet"/>
+      <w:lvlText w:val="o"/>
+      <w:lvlJc w:val="left"/>
+      <w:pPr>
+        <w:ind w:left="1440" w:hanging="360"/>
+      </w:pPr>
+      <w:rPr>
+        <w:rFonts w:ascii="Courier New" w:hAnsi="Courier New" w:cs="Courier New" w:hint="default"/>
+      </w:rPr>
+    </w:lvl>
+    <w:lvl w:ilvl="2" w:tplc="04090005" w:tentative="1">
+      <w:start w:val="1"/>
+      <w:numFmt w:val="bullet"/>
+      <w:lvlText w:val=""/>
+      <w:lvlJc w:val="left"/>
+      <w:pPr>
+        <w:ind w:left="2160" w:hanging="360"/>
+      </w:pPr>
+      <w:rPr>
+        <w:rFonts w:ascii="Wingdings" w:hAnsi="Wingdings" w:hint="default"/>
+      </w:rPr>
+    </w:lvl>
+    <w:lvl w:ilvl="3" w:tplc="04090001" w:tentative="1">
+      <w:start w:val="1"/>
+      <w:numFmt w:val="bullet"/>
+      <w:lvlText w:val=""/>
+      <w:lvlJc w:val="left"/>
+      <w:pPr>
+        <w:ind w:left="2880" w:hanging="360"/>
+      </w:pPr>
+      <w:rPr>
+        <w:rFonts w:ascii="Symbol" w:hAnsi="Symbol" w:hint="default"/>
+      </w:rPr>
+    </w:lvl>
+    <w:lvl w:ilvl="4" w:tplc="04090003" w:tentative="1">
+      <w:start w:val="1"/>
+      <w:numFmt w:val="bullet"/>
+      <w:lvlText w:val="o"/>
+      <w:lvlJc w:val="left"/>
+      <w:pPr>
+        <w:ind w:left="3600" w:hanging="360"/>
+      </w:pPr>
+      <w:rPr>
+        <w:rFonts w:ascii="Courier New" w:hAnsi="Courier New" w:cs="Courier New" w:hint="default"/>
+      </w:rPr>
+    </w:lvl>
+    <w:lvl w:ilvl="5" w:tplc="04090005" w:tentative="1">
+      <w:start w:val="1"/>
+      <w:numFmt w:val="bullet"/>
+      <w:lvlText w:val=""/>
+      <w:lvlJc w:val="left"/>
+      <w:pPr>
+        <w:ind w:left="4320" w:hanging="360"/>
+      </w:pPr>
+      <w:rPr>
+        <w:rFonts w:ascii="Wingdings" w:hAnsi="Wingdings" w:hint="default"/>
+      </w:rPr>
+    </w:lvl>
+    <w:lvl w:ilvl="6" w:tplc="04090001" w:tentative="1">
+      <w:start w:val="1"/>
+      <w:numFmt w:val="bullet"/>
+      <w:lvlText w:val=""/>
+      <w:lvlJc w:val="left"/>
+      <w:pPr>
+        <w:ind w:left="5040" w:hanging="360"/>
+      </w:pPr>
+      <w:rPr>
+        <w:rFonts w:ascii="Symbol" w:hAnsi="Symbol" w:hint="default"/>
+      </w:rPr>
+    </w:lvl>
+    <w:lvl w:ilvl="7" w:tplc="04090003" w:tentative="1">
+      <w:start w:val="1"/>
+      <w:numFmt w:val="bullet"/>
+      <w:lvlText w:val="o"/>
+      <w:lvlJc w:val="left"/>
+      <w:pPr>
+        <w:ind w:left="5760" w:hanging="360"/>
+      </w:pPr>
+      <w:rPr>
+        <w:rFonts w:ascii="Courier New" w:hAnsi="Courier New" w:cs="Courier New" w:hint="default"/>
+      </w:rPr>
+    </w:lvl>
+    <w:lvl w:ilvl="8" w:tplc="04090005" w:tentative="1">
+      <w:start w:val="1"/>
+      <w:numFmt w:val="bullet"/>
+      <w:lvlText w:val=""/>
+      <w:lvlJc w:val="left"/>
+      <w:pPr>
+        <w:ind w:left="6480" w:hanging="360"/>
+      </w:pPr>
+      <w:rPr>
+        <w:rFonts w:ascii="Wingdings" w:hAnsi="Wingdings" w:hint="default"/>
+      </w:rPr>
+    </w:lvl>
+  </w:abstractNum>
+  <w:abstractNum w:abstractNumId="7" w15:restartNumberingAfterBreak="0">
     <w:nsid w:val="786635AE"/>
     <w:multiLevelType w:val="hybridMultilevel"/>
     <w:tmpl w:val="264C7F00"/>
@@ -1031,20 +1643,121 @@
       </w:pPr>
     </w:lvl>
   </w:abstractNum>
+  <w:abstractNum w:abstractNumId="8" w15:restartNumberingAfterBreak="0">
+    <w:nsid w:val="7C2C710C"/>
+    <w:multiLevelType w:val="hybridMultilevel"/>
+    <w:tmpl w:val="4426C324"/>
+    <w:lvl w:ilvl="0" w:tplc="0409000F">
+      <w:start w:val="1"/>
+      <w:numFmt w:val="decimal"/>
+      <w:lvlText w:val="%1."/>
+      <w:lvlJc w:val="left"/>
+      <w:pPr>
+        <w:ind w:left="720" w:hanging="360"/>
+      </w:pPr>
+      <w:rPr>
+        <w:rFonts w:hint="default"/>
+      </w:rPr>
+    </w:lvl>
+    <w:lvl w:ilvl="1" w:tplc="04090019" w:tentative="1">
+      <w:start w:val="1"/>
+      <w:numFmt w:val="lowerLetter"/>
+      <w:lvlText w:val="%2."/>
+      <w:lvlJc w:val="left"/>
+      <w:pPr>
+        <w:ind w:left="1440" w:hanging="360"/>
+      </w:pPr>
+    </w:lvl>
+    <w:lvl w:ilvl="2" w:tplc="0409001B" w:tentative="1">
+      <w:start w:val="1"/>
+      <w:numFmt w:val="lowerRoman"/>
+      <w:lvlText w:val="%3."/>
+      <w:lvlJc w:val="right"/>
+      <w:pPr>
+        <w:ind w:left="2160" w:hanging="180"/>
+      </w:pPr>
+    </w:lvl>
+    <w:lvl w:ilvl="3" w:tplc="0409000F" w:tentative="1">
+      <w:start w:val="1"/>
+      <w:numFmt w:val="decimal"/>
+      <w:lvlText w:val="%4."/>
+      <w:lvlJc w:val="left"/>
+      <w:pPr>
+        <w:ind w:left="2880" w:hanging="360"/>
+      </w:pPr>
+    </w:lvl>
+    <w:lvl w:ilvl="4" w:tplc="04090019" w:tentative="1">
+      <w:start w:val="1"/>
+      <w:numFmt w:val="lowerLetter"/>
+      <w:lvlText w:val="%5."/>
+      <w:lvlJc w:val="left"/>
+      <w:pPr>
+        <w:ind w:left="3600" w:hanging="360"/>
+      </w:pPr>
+    </w:lvl>
+    <w:lvl w:ilvl="5" w:tplc="0409001B" w:tentative="1">
+      <w:start w:val="1"/>
+      <w:numFmt w:val="lowerRoman"/>
+      <w:lvlText w:val="%6."/>
+      <w:lvlJc w:val="right"/>
+      <w:pPr>
+        <w:ind w:left="4320" w:hanging="180"/>
+      </w:pPr>
+    </w:lvl>
+    <w:lvl w:ilvl="6" w:tplc="0409000F" w:tentative="1">
+      <w:start w:val="1"/>
+      <w:numFmt w:val="decimal"/>
+      <w:lvlText w:val="%7."/>
+      <w:lvlJc w:val="left"/>
+      <w:pPr>
+        <w:ind w:left="5040" w:hanging="360"/>
+      </w:pPr>
+    </w:lvl>
+    <w:lvl w:ilvl="7" w:tplc="04090019" w:tentative="1">
+      <w:start w:val="1"/>
+      <w:numFmt w:val="lowerLetter"/>
+      <w:lvlText w:val="%8."/>
+      <w:lvlJc w:val="left"/>
+      <w:pPr>
+        <w:ind w:left="5760" w:hanging="360"/>
+      </w:pPr>
+    </w:lvl>
+    <w:lvl w:ilvl="8" w:tplc="0409001B" w:tentative="1">
+      <w:start w:val="1"/>
+      <w:numFmt w:val="lowerRoman"/>
+      <w:lvlText w:val="%9."/>
+      <w:lvlJc w:val="right"/>
+      <w:pPr>
+        <w:ind w:left="6480" w:hanging="180"/>
+      </w:pPr>
+    </w:lvl>
+  </w:abstractNum>
   <w:num w:numId="1">
+    <w:abstractNumId w:val="5"/>
+  </w:num>
+  <w:num w:numId="2">
+    <w:abstractNumId w:val="2"/>
+  </w:num>
+  <w:num w:numId="3">
+    <w:abstractNumId w:val="1"/>
+  </w:num>
+  <w:num w:numId="4">
     <w:abstractNumId w:val="3"/>
   </w:num>
-  <w:num w:numId="2">
-    <w:abstractNumId w:val="1"/>
+  <w:num w:numId="5">
+    <w:abstractNumId w:val="7"/>
   </w:num>
-  <w:num w:numId="3">
+  <w:num w:numId="6">
+    <w:abstractNumId w:val="8"/>
+  </w:num>
+  <w:num w:numId="7">
     <w:abstractNumId w:val="0"/>
   </w:num>
-  <w:num w:numId="4">
-    <w:abstractNumId w:val="2"/>
+  <w:num w:numId="8">
+    <w:abstractNumId w:val="4"/>
   </w:num>
-  <w:num w:numId="5">
-    <w:abstractNumId w:val="4"/>
+  <w:num w:numId="9">
+    <w:abstractNumId w:val="6"/>
   </w:num>
 </w:numbering>
 </file>
@@ -1172,6 +1885,7 @@
     <w:lsdException w:name="HTML Sample" w:semiHidden="1" w:unhideWhenUsed="1"/>
     <w:lsdException w:name="HTML Typewriter" w:semiHidden="1" w:unhideWhenUsed="1"/>
     <w:lsdException w:name="HTML Variable" w:semiHidden="1" w:unhideWhenUsed="1"/>
+    <w:lsdException w:name="Normal Table" w:semiHidden="1" w:unhideWhenUsed="1"/>
     <w:lsdException w:name="annotation subject" w:semiHidden="1" w:unhideWhenUsed="1"/>
     <w:lsdException w:name="No List" w:semiHidden="1" w:unhideWhenUsed="1"/>
     <w:lsdException w:name="Outline List 1" w:semiHidden="1" w:unhideWhenUsed="1"/>
@@ -1218,8 +1932,10 @@
     <w:lsdException w:name="Table Subtle 2" w:semiHidden="1" w:unhideWhenUsed="1"/>
     <w:lsdException w:name="Table Web 1" w:semiHidden="1" w:unhideWhenUsed="1"/>
     <w:lsdException w:name="Table Web 2" w:semiHidden="1" w:unhideWhenUsed="1"/>
+    <w:lsdException w:name="Table Web 3" w:semiHidden="1" w:unhideWhenUsed="1"/>
     <w:lsdException w:name="Balloon Text" w:semiHidden="1" w:unhideWhenUsed="1"/>
     <w:lsdException w:name="Table Grid" w:uiPriority="39"/>
+    <w:lsdException w:name="Table Theme" w:semiHidden="1" w:unhideWhenUsed="1"/>
     <w:lsdException w:name="Placeholder Text" w:semiHidden="1"/>
     <w:lsdException w:name="No Spacing" w:uiPriority="1" w:qFormat="1"/>
     <w:lsdException w:name="Light Shading" w:uiPriority="60"/>

</xml_diff>

<commit_message>
Data Hiding,Abstration,Encapsulation and Certifiacate
</commit_message>
<xml_diff>
--- a/docs/OPP-Java Note.docx
+++ b/docs/OPP-Java Note.docx
@@ -470,15 +470,7 @@
         </w:numPr>
       </w:pPr>
       <w:r>
-        <w:t xml:space="preserve">Compile time polymorphism/ static binding/ early binding. </w:t>
-      </w:r>
-      <w:proofErr w:type="spellStart"/>
-      <w:r>
-        <w:t>Eg.</w:t>
-      </w:r>
-      <w:proofErr w:type="spellEnd"/>
-      <w:r>
-        <w:t xml:space="preserve"> Overloading-Same name, different argument types.</w:t>
+        <w:t>Compile time polymorphism/ static binding/ early binding. Eg. Overloading-Same name, different argument types.</w:t>
       </w:r>
     </w:p>
     <w:p>
@@ -707,15 +699,7 @@
         <w:pStyle w:val="ListParagraph"/>
       </w:pPr>
       <w:r>
-        <w:t xml:space="preserve">String and </w:t>
-      </w:r>
-      <w:proofErr w:type="spellStart"/>
-      <w:r>
-        <w:t>StringBuffer</w:t>
-      </w:r>
-      <w:proofErr w:type="spellEnd"/>
-      <w:r>
-        <w:t xml:space="preserve"> are at same level. If ‘null’ is pass, it can be both so ambiguous argument</w:t>
+        <w:t>String and StringBuffer are at same level. If ‘null’ is pass, it can be both so ambiguous argument</w:t>
       </w:r>
     </w:p>
     <w:p>
@@ -739,21 +723,172 @@
         </w:numPr>
       </w:pPr>
       <w:r>
-        <w:t>Var-argument methods will get least priority. i.e. If no other method matched then only var -</w:t>
-      </w:r>
-      <w:proofErr w:type="spellStart"/>
-      <w:r>
-        <w:t>arg</w:t>
-      </w:r>
-      <w:proofErr w:type="spellEnd"/>
-      <w:r>
-        <w:t xml:space="preserve"> method will get  change</w:t>
+        <w:t>Var-argument methods will get least priority. i.e. If no other method matched then only var -arg method will get  change</w:t>
       </w:r>
       <w:r>
         <w:t xml:space="preserve"> (e.g. int … marks)</w:t>
       </w:r>
     </w:p>
-    <w:p/>
+    <w:p>
+      <w:pPr>
+        <w:pStyle w:val="Heading1"/>
+      </w:pPr>
+      <w:r>
+        <w:lastRenderedPageBreak/>
+        <w:t>Data Hiding</w:t>
+      </w:r>
+    </w:p>
+    <w:p>
+      <w:r>
+        <w:rPr>
+          <w:noProof/>
+        </w:rPr>
+        <w:drawing>
+          <wp:inline distT="0" distB="0" distL="0" distR="0" wp14:anchorId="23B5CBA9" wp14:editId="7283904A">
+            <wp:extent cx="5943600" cy="2954655"/>
+            <wp:effectExtent l="0" t="0" r="0" b="0"/>
+            <wp:docPr id="3" name="Picture 3" descr="What are Access Modifiers in Java?"/>
+            <wp:cNvGraphicFramePr>
+              <a:graphicFrameLocks xmlns:a="http://schemas.openxmlformats.org/drawingml/2006/main" noChangeAspect="1"/>
+            </wp:cNvGraphicFramePr>
+            <a:graphic xmlns:a="http://schemas.openxmlformats.org/drawingml/2006/main">
+              <a:graphicData uri="http://schemas.openxmlformats.org/drawingml/2006/picture">
+                <pic:pic xmlns:pic="http://schemas.openxmlformats.org/drawingml/2006/picture">
+                  <pic:nvPicPr>
+                    <pic:cNvPr id="0" name="Picture 3" descr="What are Access Modifiers in Java?"/>
+                    <pic:cNvPicPr>
+                      <a:picLocks noChangeAspect="1" noChangeArrowheads="1"/>
+                    </pic:cNvPicPr>
+                  </pic:nvPicPr>
+                  <pic:blipFill>
+                    <a:blip r:embed="rId9">
+                      <a:extLst>
+                        <a:ext uri="{28A0092B-C50C-407E-A947-70E740481C1C}">
+                          <a14:useLocalDpi xmlns:a14="http://schemas.microsoft.com/office/drawing/2010/main" val="0"/>
+                        </a:ext>
+                      </a:extLst>
+                    </a:blip>
+                    <a:srcRect/>
+                    <a:stretch>
+                      <a:fillRect/>
+                    </a:stretch>
+                  </pic:blipFill>
+                  <pic:spPr bwMode="auto">
+                    <a:xfrm>
+                      <a:off x="0" y="0"/>
+                      <a:ext cx="5943600" cy="2954655"/>
+                    </a:xfrm>
+                    <a:prstGeom prst="rect">
+                      <a:avLst/>
+                    </a:prstGeom>
+                    <a:noFill/>
+                    <a:ln>
+                      <a:noFill/>
+                    </a:ln>
+                  </pic:spPr>
+                </pic:pic>
+              </a:graphicData>
+            </a:graphic>
+          </wp:inline>
+        </w:drawing>
+      </w:r>
+    </w:p>
+    <w:p>
+      <w:pPr>
+        <w:pStyle w:val="Heading1"/>
+      </w:pPr>
+      <w:r>
+        <w:t>Abstraction</w:t>
+      </w:r>
+    </w:p>
+    <w:p>
+      <w:pPr>
+        <w:pStyle w:val="ListParagraph"/>
+        <w:numPr>
+          <w:ilvl w:val="0"/>
+          <w:numId w:val="10"/>
+        </w:numPr>
+      </w:pPr>
+      <w:r>
+        <w:t>Hiding implementation level details of system from user</w:t>
+      </w:r>
+    </w:p>
+    <w:p>
+      <w:pPr>
+        <w:pStyle w:val="ListParagraph"/>
+        <w:numPr>
+          <w:ilvl w:val="0"/>
+          <w:numId w:val="10"/>
+        </w:numPr>
+      </w:pPr>
+      <w:r>
+        <w:t>Security</w:t>
+      </w:r>
+    </w:p>
+    <w:p>
+      <w:pPr>
+        <w:pStyle w:val="ListParagraph"/>
+        <w:numPr>
+          <w:ilvl w:val="0"/>
+          <w:numId w:val="10"/>
+        </w:numPr>
+      </w:pPr>
+      <w:r>
+        <w:t>Ease of implementation</w:t>
+      </w:r>
+    </w:p>
+    <w:p>
+      <w:pPr>
+        <w:pStyle w:val="ListParagraph"/>
+        <w:numPr>
+          <w:ilvl w:val="0"/>
+          <w:numId w:val="10"/>
+        </w:numPr>
+      </w:pPr>
+      <w:r>
+        <w:t>Improve maintainability</w:t>
+      </w:r>
+    </w:p>
+    <w:p>
+      <w:pPr>
+        <w:pStyle w:val="ListParagraph"/>
+        <w:numPr>
+          <w:ilvl w:val="0"/>
+          <w:numId w:val="10"/>
+        </w:numPr>
+      </w:pPr>
+      <w:r>
+        <w:t>Ease of use</w:t>
+      </w:r>
+    </w:p>
+    <w:p>
+      <w:pPr>
+        <w:pStyle w:val="ListParagraph"/>
+        <w:numPr>
+          <w:ilvl w:val="0"/>
+          <w:numId w:val="10"/>
+        </w:numPr>
+      </w:pPr>
+      <w:r>
+        <w:t>By using interfaces and abstract classes we can implement Abstraction in Java</w:t>
+      </w:r>
+    </w:p>
+    <w:p>
+      <w:pPr>
+        <w:pStyle w:val="Heading1"/>
+      </w:pPr>
+      <w:r>
+        <w:t>Encapsulation</w:t>
+      </w:r>
+    </w:p>
+    <w:p>
+      <w:pPr>
+        <w:ind w:left="720"/>
+      </w:pPr>
+      <w:r>
+        <w:t>Encapsulation = Data Hiding  + Abstraction</w:t>
+      </w:r>
+    </w:p>
     <w:sectPr>
       <w:pgSz w:w="12240" w:h="15840"/>
       <w:pgMar w:top="1440" w:right="1440" w:bottom="1440" w:left="1440" w:header="720" w:footer="720" w:gutter="0"/>
@@ -1332,6 +1467,119 @@
     </w:lvl>
   </w:abstractNum>
   <w:abstractNum w:abstractNumId="5" w15:restartNumberingAfterBreak="0">
+    <w:nsid w:val="5AE07D77"/>
+    <w:multiLevelType w:val="hybridMultilevel"/>
+    <w:tmpl w:val="7E3E8674"/>
+    <w:lvl w:ilvl="0" w:tplc="F2F68F78">
+      <w:start w:val="1"/>
+      <w:numFmt w:val="bullet"/>
+      <w:lvlText w:val=""/>
+      <w:lvlJc w:val="left"/>
+      <w:pPr>
+        <w:ind w:left="720" w:hanging="360"/>
+      </w:pPr>
+      <w:rPr>
+        <w:rFonts w:ascii="Symbol" w:hAnsi="Symbol" w:hint="default"/>
+      </w:rPr>
+    </w:lvl>
+    <w:lvl w:ilvl="1" w:tplc="04090003" w:tentative="1">
+      <w:start w:val="1"/>
+      <w:numFmt w:val="bullet"/>
+      <w:lvlText w:val="o"/>
+      <w:lvlJc w:val="left"/>
+      <w:pPr>
+        <w:ind w:left="1440" w:hanging="360"/>
+      </w:pPr>
+      <w:rPr>
+        <w:rFonts w:ascii="Courier New" w:hAnsi="Courier New" w:cs="Courier New" w:hint="default"/>
+      </w:rPr>
+    </w:lvl>
+    <w:lvl w:ilvl="2" w:tplc="04090005" w:tentative="1">
+      <w:start w:val="1"/>
+      <w:numFmt w:val="bullet"/>
+      <w:lvlText w:val=""/>
+      <w:lvlJc w:val="left"/>
+      <w:pPr>
+        <w:ind w:left="2160" w:hanging="360"/>
+      </w:pPr>
+      <w:rPr>
+        <w:rFonts w:ascii="Wingdings" w:hAnsi="Wingdings" w:hint="default"/>
+      </w:rPr>
+    </w:lvl>
+    <w:lvl w:ilvl="3" w:tplc="04090001" w:tentative="1">
+      <w:start w:val="1"/>
+      <w:numFmt w:val="bullet"/>
+      <w:lvlText w:val=""/>
+      <w:lvlJc w:val="left"/>
+      <w:pPr>
+        <w:ind w:left="2880" w:hanging="360"/>
+      </w:pPr>
+      <w:rPr>
+        <w:rFonts w:ascii="Symbol" w:hAnsi="Symbol" w:hint="default"/>
+      </w:rPr>
+    </w:lvl>
+    <w:lvl w:ilvl="4" w:tplc="04090003" w:tentative="1">
+      <w:start w:val="1"/>
+      <w:numFmt w:val="bullet"/>
+      <w:lvlText w:val="o"/>
+      <w:lvlJc w:val="left"/>
+      <w:pPr>
+        <w:ind w:left="3600" w:hanging="360"/>
+      </w:pPr>
+      <w:rPr>
+        <w:rFonts w:ascii="Courier New" w:hAnsi="Courier New" w:cs="Courier New" w:hint="default"/>
+      </w:rPr>
+    </w:lvl>
+    <w:lvl w:ilvl="5" w:tplc="04090005" w:tentative="1">
+      <w:start w:val="1"/>
+      <w:numFmt w:val="bullet"/>
+      <w:lvlText w:val=""/>
+      <w:lvlJc w:val="left"/>
+      <w:pPr>
+        <w:ind w:left="4320" w:hanging="360"/>
+      </w:pPr>
+      <w:rPr>
+        <w:rFonts w:ascii="Wingdings" w:hAnsi="Wingdings" w:hint="default"/>
+      </w:rPr>
+    </w:lvl>
+    <w:lvl w:ilvl="6" w:tplc="04090001" w:tentative="1">
+      <w:start w:val="1"/>
+      <w:numFmt w:val="bullet"/>
+      <w:lvlText w:val=""/>
+      <w:lvlJc w:val="left"/>
+      <w:pPr>
+        <w:ind w:left="5040" w:hanging="360"/>
+      </w:pPr>
+      <w:rPr>
+        <w:rFonts w:ascii="Symbol" w:hAnsi="Symbol" w:hint="default"/>
+      </w:rPr>
+    </w:lvl>
+    <w:lvl w:ilvl="7" w:tplc="04090003" w:tentative="1">
+      <w:start w:val="1"/>
+      <w:numFmt w:val="bullet"/>
+      <w:lvlText w:val="o"/>
+      <w:lvlJc w:val="left"/>
+      <w:pPr>
+        <w:ind w:left="5760" w:hanging="360"/>
+      </w:pPr>
+      <w:rPr>
+        <w:rFonts w:ascii="Courier New" w:hAnsi="Courier New" w:cs="Courier New" w:hint="default"/>
+      </w:rPr>
+    </w:lvl>
+    <w:lvl w:ilvl="8" w:tplc="04090005" w:tentative="1">
+      <w:start w:val="1"/>
+      <w:numFmt w:val="bullet"/>
+      <w:lvlText w:val=""/>
+      <w:lvlJc w:val="left"/>
+      <w:pPr>
+        <w:ind w:left="6480" w:hanging="360"/>
+      </w:pPr>
+      <w:rPr>
+        <w:rFonts w:ascii="Wingdings" w:hAnsi="Wingdings" w:hint="default"/>
+      </w:rPr>
+    </w:lvl>
+  </w:abstractNum>
+  <w:abstractNum w:abstractNumId="6" w15:restartNumberingAfterBreak="0">
     <w:nsid w:val="656D4AE5"/>
     <w:multiLevelType w:val="hybridMultilevel"/>
     <w:tmpl w:val="12EEA4DC"/>
@@ -1444,7 +1692,7 @@
       </w:rPr>
     </w:lvl>
   </w:abstractNum>
-  <w:abstractNum w:abstractNumId="6" w15:restartNumberingAfterBreak="0">
+  <w:abstractNum w:abstractNumId="7" w15:restartNumberingAfterBreak="0">
     <w:nsid w:val="74B46769"/>
     <w:multiLevelType w:val="hybridMultilevel"/>
     <w:tmpl w:val="58460FEA"/>
@@ -1557,7 +1805,7 @@
       </w:rPr>
     </w:lvl>
   </w:abstractNum>
-  <w:abstractNum w:abstractNumId="7" w15:restartNumberingAfterBreak="0">
+  <w:abstractNum w:abstractNumId="8" w15:restartNumberingAfterBreak="0">
     <w:nsid w:val="786635AE"/>
     <w:multiLevelType w:val="hybridMultilevel"/>
     <w:tmpl w:val="264C7F00"/>
@@ -1643,7 +1891,7 @@
       </w:pPr>
     </w:lvl>
   </w:abstractNum>
-  <w:abstractNum w:abstractNumId="8" w15:restartNumberingAfterBreak="0">
+  <w:abstractNum w:abstractNumId="9" w15:restartNumberingAfterBreak="0">
     <w:nsid w:val="7C2C710C"/>
     <w:multiLevelType w:val="hybridMultilevel"/>
     <w:tmpl w:val="4426C324"/>
@@ -1733,7 +1981,7 @@
     </w:lvl>
   </w:abstractNum>
   <w:num w:numId="1">
-    <w:abstractNumId w:val="5"/>
+    <w:abstractNumId w:val="6"/>
   </w:num>
   <w:num w:numId="2">
     <w:abstractNumId w:val="2"/>
@@ -1745,10 +1993,10 @@
     <w:abstractNumId w:val="3"/>
   </w:num>
   <w:num w:numId="5">
-    <w:abstractNumId w:val="7"/>
+    <w:abstractNumId w:val="8"/>
   </w:num>
   <w:num w:numId="6">
-    <w:abstractNumId w:val="8"/>
+    <w:abstractNumId w:val="9"/>
   </w:num>
   <w:num w:numId="7">
     <w:abstractNumId w:val="0"/>
@@ -1757,7 +2005,10 @@
     <w:abstractNumId w:val="4"/>
   </w:num>
   <w:num w:numId="9">
-    <w:abstractNumId w:val="6"/>
+    <w:abstractNumId w:val="7"/>
+  </w:num>
+  <w:num w:numId="10">
+    <w:abstractNumId w:val="5"/>
   </w:num>
 </w:numbering>
 </file>

</xml_diff>